<commit_message>
Ajuste en redacción de requerimiento de los requerimientos no funcionales del registro de Personal
</commit_message>
<xml_diff>
--- a/Documentos/Requerimientos no Funcionales/RQNF01001.docx
+++ b/Documentos/Requerimientos no Funcionales/RQNF01001.docx
@@ -1,6 +1,6 @@
 
 <file path=word/document.xml><?xml version="1.0" encoding="utf-8"?>
-<w:document xmlns:wpc="http://schemas.microsoft.com/office/word/2010/wordprocessingCanvas" xmlns:mc="http://schemas.openxmlformats.org/markup-compatibility/2006" xmlns:o="urn:schemas-microsoft-com:office:office" xmlns:r="http://schemas.openxmlformats.org/officeDocument/2006/relationships" xmlns:m="http://schemas.openxmlformats.org/officeDocument/2006/math" xmlns:v="urn:schemas-microsoft-com:vml" xmlns:wp14="http://schemas.microsoft.com/office/word/2010/wordprocessingDrawing" xmlns:wp="http://schemas.openxmlformats.org/drawingml/2006/wordprocessingDrawing" xmlns:w10="urn:schemas-microsoft-com:office:word" xmlns:w="http://schemas.openxmlformats.org/wordprocessingml/2006/main" xmlns:w14="http://schemas.microsoft.com/office/word/2010/wordml" xmlns:w15="http://schemas.microsoft.com/office/word/2012/wordml" xmlns:wpg="http://schemas.microsoft.com/office/word/2010/wordprocessingGroup" xmlns:wpi="http://schemas.microsoft.com/office/word/2010/wordprocessingInk" xmlns:wne="http://schemas.microsoft.com/office/word/2006/wordml" xmlns:wps="http://schemas.microsoft.com/office/word/2010/wordprocessingShape" mc:Ignorable="w14 w15 wp14">
+<w:document xmlns:wpc="http://schemas.microsoft.com/office/word/2010/wordprocessingCanvas" xmlns:cx="http://schemas.microsoft.com/office/drawing/2014/chartex" xmlns:cx1="http://schemas.microsoft.com/office/drawing/2015/9/8/chartex" xmlns:cx2="http://schemas.microsoft.com/office/drawing/2015/10/21/chartex" xmlns:cx3="http://schemas.microsoft.com/office/drawing/2016/5/9/chartex" xmlns:cx4="http://schemas.microsoft.com/office/drawing/2016/5/10/chartex" xmlns:cx5="http://schemas.microsoft.com/office/drawing/2016/5/11/chartex" xmlns:cx6="http://schemas.microsoft.com/office/drawing/2016/5/12/chartex" xmlns:cx7="http://schemas.microsoft.com/office/drawing/2016/5/13/chartex" xmlns:cx8="http://schemas.microsoft.com/office/drawing/2016/5/14/chartex" xmlns:mc="http://schemas.openxmlformats.org/markup-compatibility/2006" xmlns:o="urn:schemas-microsoft-com:office:office" xmlns:r="http://schemas.openxmlformats.org/officeDocument/2006/relationships" xmlns:m="http://schemas.openxmlformats.org/officeDocument/2006/math" xmlns:v="urn:schemas-microsoft-com:vml" xmlns:wp14="http://schemas.microsoft.com/office/word/2010/wordprocessingDrawing" xmlns:wp="http://schemas.openxmlformats.org/drawingml/2006/wordprocessingDrawing" xmlns:w10="urn:schemas-microsoft-com:office:word" xmlns:w="http://schemas.openxmlformats.org/wordprocessingml/2006/main" xmlns:w14="http://schemas.microsoft.com/office/word/2010/wordml" xmlns:w15="http://schemas.microsoft.com/office/word/2012/wordml" xmlns:w16se="http://schemas.microsoft.com/office/word/2015/wordml/symex" xmlns:wpg="http://schemas.microsoft.com/office/word/2010/wordprocessingGroup" xmlns:wpi="http://schemas.microsoft.com/office/word/2010/wordprocessingInk" xmlns:wne="http://schemas.microsoft.com/office/word/2006/wordml" xmlns:wps="http://schemas.microsoft.com/office/word/2010/wordprocessingShape" mc:Ignorable="w14 w15 w16se wp14">
   <w:body>
     <w:tbl>
       <w:tblPr>
@@ -74,7 +74,25 @@
                 <w:sz w:val="24"/>
                 <w:szCs w:val="24"/>
               </w:rPr>
-              <w:t>Control de Entrada y Salida de Personal y Bienes(IMPERIUM)</w:t>
+              <w:t>Control de Entrada y Salida de Personal y Bienes</w:t>
+            </w:r>
+            <w:r>
+              <w:rPr>
+                <w:b/>
+                <w:color w:val="000000" w:themeColor="text1"/>
+                <w:sz w:val="24"/>
+                <w:szCs w:val="24"/>
+              </w:rPr>
+              <w:t xml:space="preserve"> </w:t>
+            </w:r>
+            <w:r>
+              <w:rPr>
+                <w:b/>
+                <w:color w:val="000000" w:themeColor="text1"/>
+                <w:sz w:val="24"/>
+                <w:szCs w:val="24"/>
+              </w:rPr>
+              <w:t>(IMPERIUM)</w:t>
             </w:r>
           </w:p>
           <w:p>
@@ -286,7 +304,16 @@
           <w:sz w:val="24"/>
           <w:szCs w:val="24"/>
         </w:rPr>
-        <w:t>Juan Diego Ríos  Ballesteros</w:t>
+        <w:t xml:space="preserve">Juan Diego Ríos </w:t>
+      </w:r>
+      <w:r>
+        <w:rPr>
+          <w:b/>
+          <w:color w:val="000000" w:themeColor="text1"/>
+          <w:sz w:val="24"/>
+          <w:szCs w:val="24"/>
+        </w:rPr>
+        <w:t>Ballesteros</w:t>
       </w:r>
       <w:r>
         <w:rPr>
@@ -337,11 +364,11 @@
         <w:tc>
           <w:tcPr>
             <w:tcW w:w="3369" w:type="dxa"/>
+            <w:vAlign w:val="center"/>
           </w:tcPr>
           <w:p>
             <w:pPr>
               <w:contextualSpacing/>
-              <w:jc w:val="both"/>
               <w:rPr>
                 <w:b/>
                 <w:color w:val="000000" w:themeColor="text1"/>
@@ -363,11 +390,11 @@
         <w:tc>
           <w:tcPr>
             <w:tcW w:w="7229" w:type="dxa"/>
+            <w:vAlign w:val="center"/>
           </w:tcPr>
           <w:p>
             <w:pPr>
               <w:contextualSpacing/>
-              <w:jc w:val="both"/>
               <w:rPr>
                 <w:b/>
                 <w:color w:val="000000" w:themeColor="text1"/>
@@ -418,11 +445,11 @@
         <w:tc>
           <w:tcPr>
             <w:tcW w:w="3114" w:type="dxa"/>
+            <w:vAlign w:val="center"/>
           </w:tcPr>
           <w:p>
             <w:pPr>
               <w:contextualSpacing/>
-              <w:jc w:val="both"/>
               <w:rPr>
                 <w:b/>
                 <w:color w:val="000000" w:themeColor="text1"/>
@@ -452,7 +479,6 @@
           <w:p>
             <w:pPr>
               <w:contextualSpacing/>
-              <w:jc w:val="both"/>
               <w:rPr>
                 <w:b/>
                 <w:color w:val="000000" w:themeColor="text1"/>
@@ -533,7 +559,6 @@
           <w:p>
             <w:pPr>
               <w:contextualSpacing/>
-              <w:jc w:val="both"/>
               <w:rPr>
                 <w:b/>
                 <w:color w:val="000000" w:themeColor="text1"/>
@@ -682,11 +707,11 @@
         <w:tc>
           <w:tcPr>
             <w:tcW w:w="3369" w:type="dxa"/>
+            <w:vAlign w:val="center"/>
           </w:tcPr>
           <w:p>
             <w:pPr>
               <w:contextualSpacing/>
-              <w:jc w:val="both"/>
               <w:rPr>
                 <w:b/>
                 <w:color w:val="000000" w:themeColor="text1"/>
@@ -709,11 +734,11 @@
           <w:tcPr>
             <w:tcW w:w="10343" w:type="dxa"/>
             <w:gridSpan w:val="2"/>
+            <w:vAlign w:val="center"/>
           </w:tcPr>
           <w:p>
             <w:pPr>
               <w:contextualSpacing/>
-              <w:jc w:val="both"/>
               <w:rPr>
                 <w:b/>
                 <w:color w:val="000000" w:themeColor="text1"/>
@@ -728,22 +753,11 @@
                   <w:b/>
                   <w:sz w:val="24"/>
                   <w:szCs w:val="24"/>
+                  <w:u w:val="none"/>
                 </w:rPr>
                 <w:t>https://github.com/yackfranco/cras/blob/master/Documentos/Casos%20De%20Uso/Login%20Del%20Sistema.jpg</w:t>
               </w:r>
             </w:hyperlink>
-          </w:p>
-          <w:p>
-            <w:pPr>
-              <w:contextualSpacing/>
-              <w:jc w:val="both"/>
-              <w:rPr>
-                <w:b/>
-                <w:color w:val="000000" w:themeColor="text1"/>
-                <w:sz w:val="24"/>
-                <w:szCs w:val="24"/>
-              </w:rPr>
-            </w:pPr>
           </w:p>
         </w:tc>
       </w:tr>
@@ -751,11 +765,11 @@
         <w:tc>
           <w:tcPr>
             <w:tcW w:w="3369" w:type="dxa"/>
+            <w:vAlign w:val="center"/>
           </w:tcPr>
           <w:p>
             <w:pPr>
               <w:contextualSpacing/>
-              <w:jc w:val="both"/>
               <w:rPr>
                 <w:b/>
                 <w:color w:val="000000" w:themeColor="text1"/>
@@ -787,11 +801,11 @@
           <w:tcPr>
             <w:tcW w:w="10343" w:type="dxa"/>
             <w:gridSpan w:val="2"/>
+            <w:vAlign w:val="center"/>
           </w:tcPr>
           <w:p>
             <w:pPr>
               <w:contextualSpacing/>
-              <w:jc w:val="both"/>
               <w:rPr>
                 <w:b/>
                 <w:color w:val="000000" w:themeColor="text1"/>
@@ -826,11 +840,11 @@
         <w:tc>
           <w:tcPr>
             <w:tcW w:w="3369" w:type="dxa"/>
+            <w:vAlign w:val="center"/>
           </w:tcPr>
           <w:p>
             <w:pPr>
               <w:contextualSpacing/>
-              <w:jc w:val="both"/>
               <w:rPr>
                 <w:b/>
                 <w:color w:val="000000" w:themeColor="text1"/>
@@ -871,11 +885,11 @@
           <w:tcPr>
             <w:tcW w:w="10343" w:type="dxa"/>
             <w:gridSpan w:val="2"/>
+            <w:vAlign w:val="center"/>
           </w:tcPr>
           <w:p>
             <w:pPr>
               <w:contextualSpacing/>
-              <w:jc w:val="both"/>
               <w:rPr>
                 <w:b/>
                 <w:color w:val="000000" w:themeColor="text1"/>
@@ -883,6 +897,15 @@
                 <w:szCs w:val="24"/>
               </w:rPr>
             </w:pPr>
+            <w:r>
+              <w:rPr>
+                <w:b/>
+                <w:color w:val="000000" w:themeColor="text1"/>
+                <w:sz w:val="24"/>
+                <w:szCs w:val="24"/>
+              </w:rPr>
+              <w:t>No aplica</w:t>
+            </w:r>
           </w:p>
         </w:tc>
       </w:tr>
@@ -890,11 +913,11 @@
         <w:tc>
           <w:tcPr>
             <w:tcW w:w="3369" w:type="dxa"/>
+            <w:vAlign w:val="center"/>
           </w:tcPr>
           <w:p>
             <w:pPr>
               <w:contextualSpacing/>
-              <w:jc w:val="both"/>
               <w:rPr>
                 <w:b/>
                 <w:color w:val="000000" w:themeColor="text1"/>
@@ -917,11 +940,11 @@
           <w:tcPr>
             <w:tcW w:w="10343" w:type="dxa"/>
             <w:gridSpan w:val="2"/>
+            <w:vAlign w:val="center"/>
           </w:tcPr>
           <w:p>
             <w:pPr>
               <w:contextualSpacing/>
-              <w:jc w:val="both"/>
               <w:rPr>
                 <w:b/>
                 <w:color w:val="000000" w:themeColor="text1"/>
@@ -1026,11 +1049,11 @@
         <w:tc>
           <w:tcPr>
             <w:tcW w:w="3369" w:type="dxa"/>
+            <w:vAlign w:val="center"/>
           </w:tcPr>
           <w:p>
             <w:pPr>
               <w:contextualSpacing/>
-              <w:jc w:val="both"/>
               <w:rPr>
                 <w:b/>
                 <w:color w:val="000000" w:themeColor="text1"/>
@@ -1062,11 +1085,11 @@
           <w:tcPr>
             <w:tcW w:w="10343" w:type="dxa"/>
             <w:gridSpan w:val="2"/>
+            <w:vAlign w:val="center"/>
           </w:tcPr>
           <w:p>
             <w:pPr>
               <w:contextualSpacing/>
-              <w:jc w:val="both"/>
               <w:rPr>
                 <w:b/>
                 <w:color w:val="000000" w:themeColor="text1"/>
@@ -1081,16 +1104,25 @@
                 <w:sz w:val="24"/>
                 <w:szCs w:val="24"/>
               </w:rPr>
-              <w:t>Que el usuario haya ingresado lo requerido</w:t>
-            </w:r>
-            <w:r>
-              <w:rPr>
-                <w:b/>
-                <w:color w:val="000000" w:themeColor="text1"/>
-                <w:sz w:val="24"/>
-                <w:szCs w:val="24"/>
-              </w:rPr>
-              <w:t xml:space="preserve"> en caracteres establecido</w:t>
+              <w:t>El U</w:t>
+            </w:r>
+            <w:r>
+              <w:rPr>
+                <w:b/>
+                <w:color w:val="000000" w:themeColor="text1"/>
+                <w:sz w:val="24"/>
+                <w:szCs w:val="24"/>
+              </w:rPr>
+              <w:t xml:space="preserve">suario </w:t>
+            </w:r>
+            <w:r>
+              <w:rPr>
+                <w:b/>
+                <w:color w:val="000000" w:themeColor="text1"/>
+                <w:sz w:val="24"/>
+                <w:szCs w:val="24"/>
+              </w:rPr>
+              <w:t>debe de tener el rango de caracteres establecidos (mínimo 1 caracteres y máximo 50 caracteres).</w:t>
             </w:r>
           </w:p>
         </w:tc>
@@ -1099,11 +1131,11 @@
         <w:tc>
           <w:tcPr>
             <w:tcW w:w="3369" w:type="dxa"/>
+            <w:vAlign w:val="center"/>
           </w:tcPr>
           <w:p>
             <w:pPr>
               <w:contextualSpacing/>
-              <w:jc w:val="both"/>
               <w:rPr>
                 <w:b/>
                 <w:color w:val="000000" w:themeColor="text1"/>
@@ -1127,11 +1159,11 @@
           <w:tcPr>
             <w:tcW w:w="10343" w:type="dxa"/>
             <w:gridSpan w:val="2"/>
+            <w:vAlign w:val="center"/>
           </w:tcPr>
           <w:p>
             <w:pPr>
               <w:contextualSpacing/>
-              <w:jc w:val="both"/>
               <w:rPr>
                 <w:b/>
                 <w:color w:val="000000" w:themeColor="text1"/>
@@ -1157,11 +1189,12 @@
               </w:rPr>
               <w:t xml:space="preserve"> de uso precondición: CU01</w:t>
             </w:r>
+            <w:bookmarkStart w:id="0" w:name="_GoBack"/>
+            <w:bookmarkEnd w:id="0"/>
           </w:p>
           <w:p>
             <w:pPr>
               <w:contextualSpacing/>
-              <w:jc w:val="both"/>
               <w:rPr>
                 <w:b/>
                 <w:color w:val="000000" w:themeColor="text1"/>
@@ -1194,7 +1227,16 @@
                 <w:sz w:val="24"/>
                 <w:szCs w:val="24"/>
               </w:rPr>
-              <w:t>pos condición</w:t>
+              <w:t>post</w:t>
+            </w:r>
+            <w:r>
+              <w:rPr>
+                <w:b/>
+                <w:color w:val="000000" w:themeColor="text1"/>
+                <w:sz w:val="24"/>
+                <w:szCs w:val="24"/>
+              </w:rPr>
+              <w:t>condición</w:t>
             </w:r>
             <w:r>
               <w:rPr>
@@ -1205,8 +1247,6 @@
               </w:rPr>
               <w:t>: CU02</w:t>
             </w:r>
-            <w:bookmarkStart w:id="0" w:name="_GoBack"/>
-            <w:bookmarkEnd w:id="0"/>
           </w:p>
         </w:tc>
       </w:tr>
@@ -1587,11 +1627,119 @@
         <w:tc>
           <w:tcPr>
             <w:tcW w:w="3402" w:type="dxa"/>
+            <w:vAlign w:val="center"/>
+          </w:tcPr>
+          <w:p>
+            <w:pPr>
+              <w:contextualSpacing/>
+              <w:rPr>
+                <w:b/>
+                <w:color w:val="000000" w:themeColor="text1"/>
+                <w:sz w:val="24"/>
+                <w:szCs w:val="24"/>
+              </w:rPr>
+            </w:pPr>
+            <w:r>
+              <w:rPr>
+                <w:b/>
+                <w:color w:val="000000" w:themeColor="text1"/>
+                <w:sz w:val="24"/>
+                <w:szCs w:val="24"/>
+              </w:rPr>
+              <w:t>Juan Diego Ríos Ballesteros</w:t>
+            </w:r>
+          </w:p>
+        </w:tc>
+      </w:tr>
+      <w:tr>
+        <w:tc>
+          <w:tcPr>
+            <w:tcW w:w="1480" w:type="dxa"/>
+            <w:vAlign w:val="center"/>
+          </w:tcPr>
+          <w:p>
+            <w:pPr>
+              <w:contextualSpacing/>
+              <w:jc w:val="center"/>
+              <w:rPr>
+                <w:b/>
+                <w:color w:val="000000" w:themeColor="text1"/>
+                <w:sz w:val="24"/>
+                <w:szCs w:val="24"/>
+              </w:rPr>
+            </w:pPr>
+            <w:r>
+              <w:rPr>
+                <w:b/>
+                <w:color w:val="000000" w:themeColor="text1"/>
+                <w:sz w:val="24"/>
+                <w:szCs w:val="24"/>
+              </w:rPr>
+              <w:t>1.1</w:t>
+            </w:r>
+          </w:p>
+        </w:tc>
+        <w:tc>
+          <w:tcPr>
+            <w:tcW w:w="3164" w:type="dxa"/>
+            <w:vAlign w:val="center"/>
+          </w:tcPr>
+          <w:p>
+            <w:pPr>
+              <w:contextualSpacing/>
+              <w:jc w:val="center"/>
+              <w:rPr>
+                <w:b/>
+                <w:color w:val="000000" w:themeColor="text1"/>
+                <w:sz w:val="24"/>
+                <w:szCs w:val="24"/>
+              </w:rPr>
+            </w:pPr>
+            <w:r>
+              <w:rPr>
+                <w:b/>
+                <w:color w:val="000000" w:themeColor="text1"/>
+                <w:sz w:val="24"/>
+                <w:szCs w:val="24"/>
+              </w:rPr>
+              <w:t>Abril, 17 del 2017</w:t>
+            </w:r>
+          </w:p>
+        </w:tc>
+        <w:tc>
+          <w:tcPr>
+            <w:tcW w:w="5670" w:type="dxa"/>
           </w:tcPr>
           <w:p>
             <w:pPr>
               <w:contextualSpacing/>
               <w:jc w:val="both"/>
+              <w:rPr>
+                <w:b/>
+                <w:color w:val="000000" w:themeColor="text1"/>
+                <w:sz w:val="24"/>
+                <w:szCs w:val="24"/>
+              </w:rPr>
+            </w:pPr>
+            <w:r>
+              <w:rPr>
+                <w:b/>
+                <w:color w:val="000000" w:themeColor="text1"/>
+                <w:sz w:val="24"/>
+                <w:szCs w:val="24"/>
+              </w:rPr>
+              <w:t>Ajuste en la redacción de la historia básica y criterios de aceptación</w:t>
+            </w:r>
+          </w:p>
+        </w:tc>
+        <w:tc>
+          <w:tcPr>
+            <w:tcW w:w="3402" w:type="dxa"/>
+            <w:vAlign w:val="center"/>
+          </w:tcPr>
+          <w:p>
+            <w:pPr>
+              <w:contextualSpacing/>
               <w:rPr>
                 <w:b/>
                 <w:color w:val="000000" w:themeColor="text1"/>
@@ -1647,7 +1795,7 @@
 </file>
 
 <file path=word/endnotes.xml><?xml version="1.0" encoding="utf-8"?>
-<w:endnotes xmlns:wpc="http://schemas.microsoft.com/office/word/2010/wordprocessingCanvas" xmlns:mc="http://schemas.openxmlformats.org/markup-compatibility/2006" xmlns:o="urn:schemas-microsoft-com:office:office" xmlns:r="http://schemas.openxmlformats.org/officeDocument/2006/relationships" xmlns:m="http://schemas.openxmlformats.org/officeDocument/2006/math" xmlns:v="urn:schemas-microsoft-com:vml" xmlns:wp14="http://schemas.microsoft.com/office/word/2010/wordprocessingDrawing" xmlns:wp="http://schemas.openxmlformats.org/drawingml/2006/wordprocessingDrawing" xmlns:w10="urn:schemas-microsoft-com:office:word" xmlns:w="http://schemas.openxmlformats.org/wordprocessingml/2006/main" xmlns:w14="http://schemas.microsoft.com/office/word/2010/wordml" xmlns:w15="http://schemas.microsoft.com/office/word/2012/wordml" xmlns:wpg="http://schemas.microsoft.com/office/word/2010/wordprocessingGroup" xmlns:wpi="http://schemas.microsoft.com/office/word/2010/wordprocessingInk" xmlns:wne="http://schemas.microsoft.com/office/word/2006/wordml" xmlns:wps="http://schemas.microsoft.com/office/word/2010/wordprocessingShape" mc:Ignorable="w14 w15 wp14">
+<w:endnotes xmlns:wpc="http://schemas.microsoft.com/office/word/2010/wordprocessingCanvas" xmlns:cx="http://schemas.microsoft.com/office/drawing/2014/chartex" xmlns:cx1="http://schemas.microsoft.com/office/drawing/2015/9/8/chartex" xmlns:cx2="http://schemas.microsoft.com/office/drawing/2015/10/21/chartex" xmlns:cx3="http://schemas.microsoft.com/office/drawing/2016/5/9/chartex" xmlns:cx4="http://schemas.microsoft.com/office/drawing/2016/5/10/chartex" xmlns:cx5="http://schemas.microsoft.com/office/drawing/2016/5/11/chartex" xmlns:cx6="http://schemas.microsoft.com/office/drawing/2016/5/12/chartex" xmlns:cx7="http://schemas.microsoft.com/office/drawing/2016/5/13/chartex" xmlns:cx8="http://schemas.microsoft.com/office/drawing/2016/5/14/chartex" xmlns:mc="http://schemas.openxmlformats.org/markup-compatibility/2006" xmlns:o="urn:schemas-microsoft-com:office:office" xmlns:r="http://schemas.openxmlformats.org/officeDocument/2006/relationships" xmlns:m="http://schemas.openxmlformats.org/officeDocument/2006/math" xmlns:v="urn:schemas-microsoft-com:vml" xmlns:wp14="http://schemas.microsoft.com/office/word/2010/wordprocessingDrawing" xmlns:wp="http://schemas.openxmlformats.org/drawingml/2006/wordprocessingDrawing" xmlns:w10="urn:schemas-microsoft-com:office:word" xmlns:w="http://schemas.openxmlformats.org/wordprocessingml/2006/main" xmlns:w14="http://schemas.microsoft.com/office/word/2010/wordml" xmlns:w15="http://schemas.microsoft.com/office/word/2012/wordml" xmlns:w16se="http://schemas.microsoft.com/office/word/2015/wordml/symex" xmlns:wpg="http://schemas.microsoft.com/office/word/2010/wordprocessingGroup" xmlns:wpi="http://schemas.microsoft.com/office/word/2010/wordprocessingInk" xmlns:wne="http://schemas.microsoft.com/office/word/2006/wordml" xmlns:wps="http://schemas.microsoft.com/office/word/2010/wordprocessingShape" mc:Ignorable="w14 w15 w16se wp14">
   <w:endnote w:type="separator" w:id="-1">
     <w:p>
       <w:pPr>
@@ -1672,7 +1820,7 @@
 </file>
 
 <file path=word/footer1.xml><?xml version="1.0" encoding="utf-8"?>
-<w:ftr xmlns:wpc="http://schemas.microsoft.com/office/word/2010/wordprocessingCanvas" xmlns:mc="http://schemas.openxmlformats.org/markup-compatibility/2006" xmlns:o="urn:schemas-microsoft-com:office:office" xmlns:r="http://schemas.openxmlformats.org/officeDocument/2006/relationships" xmlns:m="http://schemas.openxmlformats.org/officeDocument/2006/math" xmlns:v="urn:schemas-microsoft-com:vml" xmlns:wp14="http://schemas.microsoft.com/office/word/2010/wordprocessingDrawing" xmlns:wp="http://schemas.openxmlformats.org/drawingml/2006/wordprocessingDrawing" xmlns:w10="urn:schemas-microsoft-com:office:word" xmlns:w="http://schemas.openxmlformats.org/wordprocessingml/2006/main" xmlns:w14="http://schemas.microsoft.com/office/word/2010/wordml" xmlns:w15="http://schemas.microsoft.com/office/word/2012/wordml" xmlns:wpg="http://schemas.microsoft.com/office/word/2010/wordprocessingGroup" xmlns:wpi="http://schemas.microsoft.com/office/word/2010/wordprocessingInk" xmlns:wne="http://schemas.microsoft.com/office/word/2006/wordml" xmlns:wps="http://schemas.microsoft.com/office/word/2010/wordprocessingShape" mc:Ignorable="w14 w15 wp14">
+<w:ftr xmlns:wpc="http://schemas.microsoft.com/office/word/2010/wordprocessingCanvas" xmlns:cx="http://schemas.microsoft.com/office/drawing/2014/chartex" xmlns:cx1="http://schemas.microsoft.com/office/drawing/2015/9/8/chartex" xmlns:cx2="http://schemas.microsoft.com/office/drawing/2015/10/21/chartex" xmlns:cx3="http://schemas.microsoft.com/office/drawing/2016/5/9/chartex" xmlns:cx4="http://schemas.microsoft.com/office/drawing/2016/5/10/chartex" xmlns:cx5="http://schemas.microsoft.com/office/drawing/2016/5/11/chartex" xmlns:cx6="http://schemas.microsoft.com/office/drawing/2016/5/12/chartex" xmlns:cx7="http://schemas.microsoft.com/office/drawing/2016/5/13/chartex" xmlns:cx8="http://schemas.microsoft.com/office/drawing/2016/5/14/chartex" xmlns:mc="http://schemas.openxmlformats.org/markup-compatibility/2006" xmlns:o="urn:schemas-microsoft-com:office:office" xmlns:r="http://schemas.openxmlformats.org/officeDocument/2006/relationships" xmlns:m="http://schemas.openxmlformats.org/officeDocument/2006/math" xmlns:v="urn:schemas-microsoft-com:vml" xmlns:wp14="http://schemas.microsoft.com/office/word/2010/wordprocessingDrawing" xmlns:wp="http://schemas.openxmlformats.org/drawingml/2006/wordprocessingDrawing" xmlns:w10="urn:schemas-microsoft-com:office:word" xmlns:w="http://schemas.openxmlformats.org/wordprocessingml/2006/main" xmlns:w14="http://schemas.microsoft.com/office/word/2010/wordml" xmlns:w15="http://schemas.microsoft.com/office/word/2012/wordml" xmlns:w16se="http://schemas.microsoft.com/office/word/2015/wordml/symex" xmlns:wpg="http://schemas.microsoft.com/office/word/2010/wordprocessingGroup" xmlns:wpi="http://schemas.microsoft.com/office/word/2010/wordprocessingInk" xmlns:wne="http://schemas.microsoft.com/office/word/2006/wordml" xmlns:wps="http://schemas.microsoft.com/office/word/2010/wordprocessingShape" mc:Ignorable="w14 w15 w16se wp14">
   <w:p>
     <w:pPr>
       <w:pStyle w:val="Piedepgina"/>
@@ -1724,7 +1872,7 @@
         <w:sz w:val="16"/>
         <w:lang w:val="es-ES"/>
       </w:rPr>
-      <w:t>1</w:t>
+      <w:t>2</w:t>
     </w:r>
     <w:r>
       <w:rPr>
@@ -1781,7 +1929,7 @@
 </file>
 
 <file path=word/footnotes.xml><?xml version="1.0" encoding="utf-8"?>
-<w:footnotes xmlns:wpc="http://schemas.microsoft.com/office/word/2010/wordprocessingCanvas" xmlns:mc="http://schemas.openxmlformats.org/markup-compatibility/2006" xmlns:o="urn:schemas-microsoft-com:office:office" xmlns:r="http://schemas.openxmlformats.org/officeDocument/2006/relationships" xmlns:m="http://schemas.openxmlformats.org/officeDocument/2006/math" xmlns:v="urn:schemas-microsoft-com:vml" xmlns:wp14="http://schemas.microsoft.com/office/word/2010/wordprocessingDrawing" xmlns:wp="http://schemas.openxmlformats.org/drawingml/2006/wordprocessingDrawing" xmlns:w10="urn:schemas-microsoft-com:office:word" xmlns:w="http://schemas.openxmlformats.org/wordprocessingml/2006/main" xmlns:w14="http://schemas.microsoft.com/office/word/2010/wordml" xmlns:w15="http://schemas.microsoft.com/office/word/2012/wordml" xmlns:wpg="http://schemas.microsoft.com/office/word/2010/wordprocessingGroup" xmlns:wpi="http://schemas.microsoft.com/office/word/2010/wordprocessingInk" xmlns:wne="http://schemas.microsoft.com/office/word/2006/wordml" xmlns:wps="http://schemas.microsoft.com/office/word/2010/wordprocessingShape" mc:Ignorable="w14 w15 wp14">
+<w:footnotes xmlns:wpc="http://schemas.microsoft.com/office/word/2010/wordprocessingCanvas" xmlns:cx="http://schemas.microsoft.com/office/drawing/2014/chartex" xmlns:cx1="http://schemas.microsoft.com/office/drawing/2015/9/8/chartex" xmlns:cx2="http://schemas.microsoft.com/office/drawing/2015/10/21/chartex" xmlns:cx3="http://schemas.microsoft.com/office/drawing/2016/5/9/chartex" xmlns:cx4="http://schemas.microsoft.com/office/drawing/2016/5/10/chartex" xmlns:cx5="http://schemas.microsoft.com/office/drawing/2016/5/11/chartex" xmlns:cx6="http://schemas.microsoft.com/office/drawing/2016/5/12/chartex" xmlns:cx7="http://schemas.microsoft.com/office/drawing/2016/5/13/chartex" xmlns:cx8="http://schemas.microsoft.com/office/drawing/2016/5/14/chartex" xmlns:mc="http://schemas.openxmlformats.org/markup-compatibility/2006" xmlns:o="urn:schemas-microsoft-com:office:office" xmlns:r="http://schemas.openxmlformats.org/officeDocument/2006/relationships" xmlns:m="http://schemas.openxmlformats.org/officeDocument/2006/math" xmlns:v="urn:schemas-microsoft-com:vml" xmlns:wp14="http://schemas.microsoft.com/office/word/2010/wordprocessingDrawing" xmlns:wp="http://schemas.openxmlformats.org/drawingml/2006/wordprocessingDrawing" xmlns:w10="urn:schemas-microsoft-com:office:word" xmlns:w="http://schemas.openxmlformats.org/wordprocessingml/2006/main" xmlns:w14="http://schemas.microsoft.com/office/word/2010/wordml" xmlns:w15="http://schemas.microsoft.com/office/word/2012/wordml" xmlns:w16se="http://schemas.microsoft.com/office/word/2015/wordml/symex" xmlns:wpg="http://schemas.microsoft.com/office/word/2010/wordprocessingGroup" xmlns:wpi="http://schemas.microsoft.com/office/word/2010/wordprocessingInk" xmlns:wne="http://schemas.microsoft.com/office/word/2006/wordml" xmlns:wps="http://schemas.microsoft.com/office/word/2010/wordprocessingShape" mc:Ignorable="w14 w15 w16se wp14">
   <w:footnote w:type="separator" w:id="-1">
     <w:p>
       <w:pPr>
@@ -1806,7 +1954,7 @@
 </file>
 
 <file path=word/header1.xml><?xml version="1.0" encoding="utf-8"?>
-<w:hdr xmlns:wpc="http://schemas.microsoft.com/office/word/2010/wordprocessingCanvas" xmlns:mc="http://schemas.openxmlformats.org/markup-compatibility/2006" xmlns:o="urn:schemas-microsoft-com:office:office" xmlns:r="http://schemas.openxmlformats.org/officeDocument/2006/relationships" xmlns:m="http://schemas.openxmlformats.org/officeDocument/2006/math" xmlns:v="urn:schemas-microsoft-com:vml" xmlns:wp14="http://schemas.microsoft.com/office/word/2010/wordprocessingDrawing" xmlns:wp="http://schemas.openxmlformats.org/drawingml/2006/wordprocessingDrawing" xmlns:w10="urn:schemas-microsoft-com:office:word" xmlns:w="http://schemas.openxmlformats.org/wordprocessingml/2006/main" xmlns:w14="http://schemas.microsoft.com/office/word/2010/wordml" xmlns:w15="http://schemas.microsoft.com/office/word/2012/wordml" xmlns:wpg="http://schemas.microsoft.com/office/word/2010/wordprocessingGroup" xmlns:wpi="http://schemas.microsoft.com/office/word/2010/wordprocessingInk" xmlns:wne="http://schemas.microsoft.com/office/word/2006/wordml" xmlns:wps="http://schemas.microsoft.com/office/word/2010/wordprocessingShape" mc:Ignorable="w14 w15 wp14">
+<w:hdr xmlns:wpc="http://schemas.microsoft.com/office/word/2010/wordprocessingCanvas" xmlns:cx="http://schemas.microsoft.com/office/drawing/2014/chartex" xmlns:cx1="http://schemas.microsoft.com/office/drawing/2015/9/8/chartex" xmlns:cx2="http://schemas.microsoft.com/office/drawing/2015/10/21/chartex" xmlns:cx3="http://schemas.microsoft.com/office/drawing/2016/5/9/chartex" xmlns:cx4="http://schemas.microsoft.com/office/drawing/2016/5/10/chartex" xmlns:cx5="http://schemas.microsoft.com/office/drawing/2016/5/11/chartex" xmlns:cx6="http://schemas.microsoft.com/office/drawing/2016/5/12/chartex" xmlns:cx7="http://schemas.microsoft.com/office/drawing/2016/5/13/chartex" xmlns:cx8="http://schemas.microsoft.com/office/drawing/2016/5/14/chartex" xmlns:mc="http://schemas.openxmlformats.org/markup-compatibility/2006" xmlns:o="urn:schemas-microsoft-com:office:office" xmlns:r="http://schemas.openxmlformats.org/officeDocument/2006/relationships" xmlns:m="http://schemas.openxmlformats.org/officeDocument/2006/math" xmlns:v="urn:schemas-microsoft-com:vml" xmlns:wp14="http://schemas.microsoft.com/office/word/2010/wordprocessingDrawing" xmlns:wp="http://schemas.openxmlformats.org/drawingml/2006/wordprocessingDrawing" xmlns:w10="urn:schemas-microsoft-com:office:word" xmlns:w="http://schemas.openxmlformats.org/wordprocessingml/2006/main" xmlns:w14="http://schemas.microsoft.com/office/word/2010/wordml" xmlns:w15="http://schemas.microsoft.com/office/word/2012/wordml" xmlns:w16se="http://schemas.microsoft.com/office/word/2015/wordml/symex" xmlns:wpg="http://schemas.microsoft.com/office/word/2010/wordprocessingGroup" xmlns:wpi="http://schemas.microsoft.com/office/word/2010/wordprocessingInk" xmlns:wne="http://schemas.microsoft.com/office/word/2006/wordml" xmlns:wps="http://schemas.microsoft.com/office/word/2010/wordprocessingShape" mc:Ignorable="w14 w15 w16se wp14">
   <w:tbl>
     <w:tblPr>
       <w:tblStyle w:val="Tablaconcuadrcula"/>
@@ -1989,8 +2137,8 @@
 </file>
 
 <file path=word/numbering.xml><?xml version="1.0" encoding="utf-8"?>
-<w:numbering xmlns:wpc="http://schemas.microsoft.com/office/word/2010/wordprocessingCanvas" xmlns:mc="http://schemas.openxmlformats.org/markup-compatibility/2006" xmlns:o="urn:schemas-microsoft-com:office:office" xmlns:r="http://schemas.openxmlformats.org/officeDocument/2006/relationships" xmlns:m="http://schemas.openxmlformats.org/officeDocument/2006/math" xmlns:v="urn:schemas-microsoft-com:vml" xmlns:wp14="http://schemas.microsoft.com/office/word/2010/wordprocessingDrawing" xmlns:wp="http://schemas.openxmlformats.org/drawingml/2006/wordprocessingDrawing" xmlns:w10="urn:schemas-microsoft-com:office:word" xmlns:w="http://schemas.openxmlformats.org/wordprocessingml/2006/main" xmlns:w14="http://schemas.microsoft.com/office/word/2010/wordml" xmlns:w15="http://schemas.microsoft.com/office/word/2012/wordml" xmlns:wpg="http://schemas.microsoft.com/office/word/2010/wordprocessingGroup" xmlns:wpi="http://schemas.microsoft.com/office/word/2010/wordprocessingInk" xmlns:wne="http://schemas.microsoft.com/office/word/2006/wordml" xmlns:wps="http://schemas.microsoft.com/office/word/2010/wordprocessingShape" mc:Ignorable="w14 w15 wp14">
-  <w:abstractNum w:abstractNumId="0">
+<w:numbering xmlns:wpc="http://schemas.microsoft.com/office/word/2010/wordprocessingCanvas" xmlns:cx="http://schemas.microsoft.com/office/drawing/2014/chartex" xmlns:cx1="http://schemas.microsoft.com/office/drawing/2015/9/8/chartex" xmlns:cx2="http://schemas.microsoft.com/office/drawing/2015/10/21/chartex" xmlns:cx3="http://schemas.microsoft.com/office/drawing/2016/5/9/chartex" xmlns:cx4="http://schemas.microsoft.com/office/drawing/2016/5/10/chartex" xmlns:cx5="http://schemas.microsoft.com/office/drawing/2016/5/11/chartex" xmlns:cx6="http://schemas.microsoft.com/office/drawing/2016/5/12/chartex" xmlns:cx7="http://schemas.microsoft.com/office/drawing/2016/5/13/chartex" xmlns:cx8="http://schemas.microsoft.com/office/drawing/2016/5/14/chartex" xmlns:mc="http://schemas.openxmlformats.org/markup-compatibility/2006" xmlns:o="urn:schemas-microsoft-com:office:office" xmlns:r="http://schemas.openxmlformats.org/officeDocument/2006/relationships" xmlns:m="http://schemas.openxmlformats.org/officeDocument/2006/math" xmlns:v="urn:schemas-microsoft-com:vml" xmlns:wp14="http://schemas.microsoft.com/office/word/2010/wordprocessingDrawing" xmlns:wp="http://schemas.openxmlformats.org/drawingml/2006/wordprocessingDrawing" xmlns:w10="urn:schemas-microsoft-com:office:word" xmlns:w="http://schemas.openxmlformats.org/wordprocessingml/2006/main" xmlns:w14="http://schemas.microsoft.com/office/word/2010/wordml" xmlns:w15="http://schemas.microsoft.com/office/word/2012/wordml" xmlns:w16se="http://schemas.microsoft.com/office/word/2015/wordml/symex" xmlns:wpg="http://schemas.microsoft.com/office/word/2010/wordprocessingGroup" xmlns:wpi="http://schemas.microsoft.com/office/word/2010/wordprocessingInk" xmlns:wne="http://schemas.microsoft.com/office/word/2006/wordml" xmlns:wps="http://schemas.microsoft.com/office/word/2010/wordprocessingShape" mc:Ignorable="w14 w15 w16se wp14">
+  <w:abstractNum w:abstractNumId="0" w15:restartNumberingAfterBreak="0">
     <w:nsid w:val="011358F3"/>
     <w:multiLevelType w:val="multilevel"/>
     <w:tmpl w:val="240A001F"/>
@@ -2076,7 +2224,7 @@
       </w:pPr>
     </w:lvl>
   </w:abstractNum>
-  <w:abstractNum w:abstractNumId="1">
+  <w:abstractNum w:abstractNumId="1" w15:restartNumberingAfterBreak="0">
     <w:nsid w:val="127970E9"/>
     <w:multiLevelType w:val="hybridMultilevel"/>
     <w:tmpl w:val="A90EFC5A"/>
@@ -2165,7 +2313,7 @@
       </w:pPr>
     </w:lvl>
   </w:abstractNum>
-  <w:abstractNum w:abstractNumId="2">
+  <w:abstractNum w:abstractNumId="2" w15:restartNumberingAfterBreak="0">
     <w:nsid w:val="28725270"/>
     <w:multiLevelType w:val="multilevel"/>
     <w:tmpl w:val="240A001F"/>
@@ -2251,7 +2399,7 @@
       </w:pPr>
     </w:lvl>
   </w:abstractNum>
-  <w:abstractNum w:abstractNumId="3">
+  <w:abstractNum w:abstractNumId="3" w15:restartNumberingAfterBreak="0">
     <w:nsid w:val="420C1A2E"/>
     <w:multiLevelType w:val="multilevel"/>
     <w:tmpl w:val="240A001F"/>
@@ -2337,7 +2485,7 @@
       </w:pPr>
     </w:lvl>
   </w:abstractNum>
-  <w:abstractNum w:abstractNumId="4">
+  <w:abstractNum w:abstractNumId="4" w15:restartNumberingAfterBreak="0">
     <w:nsid w:val="5FA622E4"/>
     <w:multiLevelType w:val="hybridMultilevel"/>
     <w:tmpl w:val="4252C00A"/>
@@ -2450,7 +2598,7 @@
       </w:rPr>
     </w:lvl>
   </w:abstractNum>
-  <w:abstractNum w:abstractNumId="5">
+  <w:abstractNum w:abstractNumId="5" w15:restartNumberingAfterBreak="0">
     <w:nsid w:val="77240377"/>
     <w:multiLevelType w:val="hybridMultilevel"/>
     <w:tmpl w:val="ED6017A0"/>
@@ -2588,7 +2736,7 @@
 </file>
 
 <file path=word/styles.xml><?xml version="1.0" encoding="utf-8"?>
-<w:styles xmlns:mc="http://schemas.openxmlformats.org/markup-compatibility/2006" xmlns:r="http://schemas.openxmlformats.org/officeDocument/2006/relationships" xmlns:w="http://schemas.openxmlformats.org/wordprocessingml/2006/main" xmlns:w14="http://schemas.microsoft.com/office/word/2010/wordml" xmlns:w15="http://schemas.microsoft.com/office/word/2012/wordml" mc:Ignorable="w14 w15">
+<w:styles xmlns:mc="http://schemas.openxmlformats.org/markup-compatibility/2006" xmlns:r="http://schemas.openxmlformats.org/officeDocument/2006/relationships" xmlns:w="http://schemas.openxmlformats.org/wordprocessingml/2006/main" xmlns:w14="http://schemas.microsoft.com/office/word/2010/wordml" xmlns:w15="http://schemas.microsoft.com/office/word/2012/wordml" xmlns:w16se="http://schemas.microsoft.com/office/word/2015/wordml/symex" mc:Ignorable="w14 w15 w16se">
   <w:docDefaults>
     <w:rPrDefault>
       <w:rPr>
@@ -2604,7 +2752,7 @@
       </w:pPr>
     </w:pPrDefault>
   </w:docDefaults>
-  <w:latentStyles w:defLockedState="0" w:defUIPriority="99" w:defSemiHidden="0" w:defUnhideWhenUsed="0" w:defQFormat="0" w:count="371">
+  <w:latentStyles w:defLockedState="0" w:defUIPriority="99" w:defSemiHidden="0" w:defUnhideWhenUsed="0" w:defQFormat="0" w:count="374">
     <w:lsdException w:name="Normal" w:uiPriority="0" w:qFormat="1"/>
     <w:lsdException w:name="heading 1" w:uiPriority="9" w:qFormat="1"/>
     <w:lsdException w:name="heading 2" w:semiHidden="1" w:uiPriority="9" w:unhideWhenUsed="1" w:qFormat="1"/>
@@ -2976,6 +3124,9 @@
     <w:lsdException w:name="List Table 5 Dark Accent 6" w:uiPriority="50"/>
     <w:lsdException w:name="List Table 6 Colorful Accent 6" w:uiPriority="51"/>
     <w:lsdException w:name="List Table 7 Colorful Accent 6" w:uiPriority="52"/>
+    <w:lsdException w:name="Mention" w:semiHidden="1" w:unhideWhenUsed="1"/>
+    <w:lsdException w:name="Smart Hyperlink" w:semiHidden="1" w:unhideWhenUsed="1"/>
+    <w:lsdException w:name="Hashtag" w:semiHidden="1" w:unhideWhenUsed="1"/>
   </w:latentStyles>
   <w:style w:type="paragraph" w:default="1" w:styleId="Normal">
     <w:name w:val="Normal"/>
@@ -3108,7 +3259,6 @@
       <w:spacing w:after="0"/>
     </w:pPr>
     <w:tblPr>
-      <w:tblInd w:w="0" w:type="dxa"/>
       <w:tblBorders>
         <w:top w:val="single" w:sz="4" w:space="0" w:color="auto"/>
         <w:left w:val="single" w:sz="4" w:space="0" w:color="auto"/>
@@ -3117,12 +3267,6 @@
         <w:insideH w:val="single" w:sz="4" w:space="0" w:color="auto"/>
         <w:insideV w:val="single" w:sz="4" w:space="0" w:color="auto"/>
       </w:tblBorders>
-      <w:tblCellMar>
-        <w:top w:w="0" w:type="dxa"/>
-        <w:left w:w="108" w:type="dxa"/>
-        <w:bottom w:w="0" w:type="dxa"/>
-        <w:right w:w="108" w:type="dxa"/>
-      </w:tblCellMar>
     </w:tblPr>
   </w:style>
   <w:style w:type="paragraph" w:styleId="Textodeglobo">
@@ -3525,7 +3669,7 @@
 </file>
 
 <file path=customXml/itemProps1.xml><?xml version="1.0" encoding="utf-8"?>
-<ds:datastoreItem xmlns:ds="http://schemas.openxmlformats.org/officeDocument/2006/customXml" ds:itemID="{021ECA23-8803-4AD0-A21B-FFDB9C8F93CF}">
+<ds:datastoreItem xmlns:ds="http://schemas.openxmlformats.org/officeDocument/2006/customXml" ds:itemID="{42E95186-0EE1-4E8A-809B-C5E70345B902}">
   <ds:schemaRefs>
     <ds:schemaRef ds:uri="http://schemas.openxmlformats.org/officeDocument/2006/bibliography"/>
   </ds:schemaRefs>

</xml_diff>